<commit_message>
Add Google Tag Manager and analytics hooks
</commit_message>
<xml_diff>
--- a/public/assets/projects/eldertend/ElderTend - walkthrough script.docx
+++ b/public/assets/projects/eldertend/ElderTend - walkthrough script.docx
@@ -280,6 +280,26 @@
           <w14:ligatures w14:val="none"/>
         </w:rPr>
       </w:pPr>
+    </w:p>
+    <w:p>
+      <w:pPr>
+        <w:spacing w:after="0" w:line="240" w:lineRule="auto"/>
+        <w:rPr>
+          <w:rFonts w:ascii="Times New Roman" w:eastAsia="Times New Roman" w:hAnsi="Times New Roman" w:cs="Times New Roman"/>
+          <w:kern w:val="0"/>
+          <w14:ligatures w14:val="none"/>
+        </w:rPr>
+      </w:pPr>
+    </w:p>
+    <w:p>
+      <w:pPr>
+        <w:spacing w:after="0" w:line="240" w:lineRule="auto"/>
+        <w:rPr>
+          <w:rFonts w:ascii="Times New Roman" w:eastAsia="Times New Roman" w:hAnsi="Times New Roman" w:cs="Times New Roman"/>
+          <w:kern w:val="0"/>
+          <w14:ligatures w14:val="none"/>
+        </w:rPr>
+      </w:pPr>
       <w:r>
         <w:rPr>
           <w:rFonts w:ascii="Times New Roman" w:eastAsia="Times New Roman" w:hAnsi="Times New Roman" w:cs="Times New Roman"/>
@@ -626,7 +646,6 @@
           <w:kern w:val="0"/>
           <w14:ligatures w14:val="none"/>
         </w:rPr>
-        <w:lastRenderedPageBreak/>
         <w:t xml:space="preserve">The biggest takeaway for me was learning how to think </w:t>
       </w:r>
       <w:r>

</xml_diff>